<commit_message>
begin day 1 project
</commit_message>
<xml_diff>
--- a/characters.docx
+++ b/characters.docx
@@ -29,7 +29,7 @@
         </w:numPr>
       </w:pPr>
       <w:r>
-        <w:t>Jay Gatsby. The title character and protagonist of the novel, Gatsby is a fabulously wealthy young man living in a Gothic mansion in West Egg. ...</w:t>
+        <w:t>Jay Gatsby</w:t>
       </w:r>
     </w:p>
     <w:p>
@@ -41,7 +41,7 @@
         </w:numPr>
       </w:pPr>
       <w:r>
-        <w:t>Daisy Buchanan. Nick's cousin, and the woman Gatsby loves. ...</w:t>
+        <w:t>Daisy Buchanan</w:t>
       </w:r>
     </w:p>
     <w:p>

</xml_diff>

<commit_message>
add Joe Burrow and Michael Jackson to characters list
</commit_message>
<xml_diff>
--- a/characters.docx
+++ b/characters.docx
@@ -114,6 +114,30 @@
       </w:pPr>
       <w:r>
         <w:t>Klipspringer</w:t>
+      </w:r>
+    </w:p>
+    <w:p>
+      <w:pPr>
+        <w:pStyle w:val="ListParagraph"/>
+        <w:numPr>
+          <w:ilvl w:val="0"/>
+          <w:numId w:val="1"/>
+        </w:numPr>
+      </w:pPr>
+      <w:r>
+        <w:t>Joe Burrow</w:t>
+      </w:r>
+    </w:p>
+    <w:p>
+      <w:pPr>
+        <w:pStyle w:val="ListParagraph"/>
+        <w:numPr>
+          <w:ilvl w:val="0"/>
+          <w:numId w:val="1"/>
+        </w:numPr>
+      </w:pPr>
+      <w:r>
+        <w:t>Michael Jackson</w:t>
       </w:r>
     </w:p>
     <w:sectPr>

</xml_diff>

<commit_message>
add Chapter 1 headings
</commit_message>
<xml_diff>
--- a/characters.docx
+++ b/characters.docx
@@ -11,6 +11,14 @@
           <w:u w:val="single"/>
         </w:rPr>
       </w:pPr>
+      <w:r>
+        <w:rPr>
+          <w:b/>
+          <w:bCs/>
+          <w:u w:val="single"/>
+        </w:rPr>
+        <w:t xml:space="preserve">List of </w:t>
+      </w:r>
       <w:r>
         <w:rPr>
           <w:b/>

</xml_diff>